<commit_message>
[Omkar] Add : info about link and verify api
</commit_message>
<xml_diff>
--- a/code_info.docx
+++ b/code_info.docx
@@ -241,12 +241,170 @@
       </w:r>
     </w:p>
     <w:p>
+      <w:pPr>
+        <w:pBdr>
+          <w:bottom w:val="single" w:sz="6" w:space="1" w:color="auto"/>
+        </w:pBdr>
+      </w:pPr>
       <w:r>
         <w:t>it will create the user table in the database .</w:t>
       </w:r>
     </w:p>
-    <w:p/>
-    <w:p/>
+    <w:p>
+      <w:r>
+        <w:t>JWT tokens and SMTP :</w:t>
+      </w:r>
+    </w:p>
+    <w:p>
+      <w:r>
+        <w:t xml:space="preserve">Json web tokens  : user id as a data and the SH256 algorithm and  </w:t>
+      </w:r>
+      <w:proofErr w:type="gramStart"/>
+      <w:r>
+        <w:t>32 bit</w:t>
+      </w:r>
+      <w:proofErr w:type="gramEnd"/>
+      <w:r>
+        <w:t xml:space="preserve"> hexadecimal secret key to encode the data using JWT . using this we create the token and send the user registered email using </w:t>
+      </w:r>
+    </w:p>
+    <w:p>
+      <w:r>
+        <w:t xml:space="preserve"> simple mail transfer protocol we send the mail with verification  link is link the (http:127.0.0.1:8000//user.verify/?token=”asdfafa65a46dfa5s6df4a5fd6a5dfa6fd5a4asd”)  </w:t>
+      </w:r>
+    </w:p>
+    <w:p>
+      <w:r>
+        <w:t xml:space="preserve">for secret key : </w:t>
+      </w:r>
+      <w:r>
+        <w:rPr>
+          <w:b/>
+          <w:bCs/>
+          <w:color w:val="FF0000"/>
+        </w:rPr>
+        <w:t xml:space="preserve">import secrets </w:t>
+      </w:r>
+      <w:r>
+        <w:rPr>
+          <w:b/>
+          <w:bCs/>
+          <w:color w:val="FF0000"/>
+        </w:rPr>
+        <w:t xml:space="preserve">    &gt; </w:t>
+      </w:r>
+      <w:r>
+        <w:rPr>
+          <w:b/>
+          <w:bCs/>
+          <w:color w:val="FF0000"/>
+        </w:rPr>
+        <w:t xml:space="preserve"> </w:t>
+      </w:r>
+      <w:proofErr w:type="spellStart"/>
+      <w:r>
+        <w:rPr>
+          <w:b/>
+          <w:bCs/>
+          <w:color w:val="FF0000"/>
+        </w:rPr>
+        <w:t>secrets.token_hex</w:t>
+      </w:r>
+      <w:proofErr w:type="spellEnd"/>
+      <w:r>
+        <w:rPr>
+          <w:b/>
+          <w:bCs/>
+          <w:color w:val="FF0000"/>
+        </w:rPr>
+        <w:t>(32)</w:t>
+      </w:r>
+    </w:p>
+    <w:p>
+      <w:pPr>
+        <w:pBdr>
+          <w:bottom w:val="single" w:sz="6" w:space="1" w:color="auto"/>
+        </w:pBdr>
+      </w:pPr>
+      <w:r>
+        <w:t xml:space="preserve">after sending the mail to the user . then user can hit that link then the verify </w:t>
+      </w:r>
+      <w:proofErr w:type="spellStart"/>
+      <w:r>
+        <w:t>api</w:t>
+      </w:r>
+      <w:proofErr w:type="spellEnd"/>
+      <w:r>
+        <w:t xml:space="preserve"> is automatically called . in the </w:t>
+      </w:r>
+      <w:r>
+        <w:rPr>
+          <w:b/>
+          <w:bCs/>
+        </w:rPr>
+        <w:t xml:space="preserve">verify </w:t>
+      </w:r>
+      <w:proofErr w:type="spellStart"/>
+      <w:r>
+        <w:rPr>
+          <w:b/>
+          <w:bCs/>
+        </w:rPr>
+        <w:t>api</w:t>
+      </w:r>
+      <w:proofErr w:type="spellEnd"/>
+      <w:r>
+        <w:t xml:space="preserve"> we make the </w:t>
+      </w:r>
+      <w:proofErr w:type="spellStart"/>
+      <w:r>
+        <w:rPr>
+          <w:b/>
+          <w:bCs/>
+          <w:color w:val="FF0000"/>
+        </w:rPr>
+        <w:t>is</w:t>
+      </w:r>
+      <w:r>
+        <w:t>_</w:t>
+      </w:r>
+      <w:r>
+        <w:rPr>
+          <w:b/>
+          <w:bCs/>
+          <w:color w:val="FF0000"/>
+        </w:rPr>
+        <w:t>verified</w:t>
+      </w:r>
+      <w:proofErr w:type="spellEnd"/>
+      <w:r>
+        <w:rPr>
+          <w:color w:val="FF0000"/>
+        </w:rPr>
+        <w:t xml:space="preserve"> </w:t>
+      </w:r>
+      <w:r>
+        <w:t xml:space="preserve">filled </w:t>
+      </w:r>
+      <w:proofErr w:type="gramStart"/>
+      <w:r>
+        <w:t>In</w:t>
+      </w:r>
+      <w:proofErr w:type="gramEnd"/>
+      <w:r>
+        <w:t xml:space="preserve"> the database as the </w:t>
+      </w:r>
+      <w:proofErr w:type="spellStart"/>
+      <w:r>
+        <w:rPr>
+          <w:b/>
+          <w:bCs/>
+          <w:color w:val="FF0000"/>
+        </w:rPr>
+        <w:t>Trur</w:t>
+      </w:r>
+      <w:proofErr w:type="spellEnd"/>
+    </w:p>
     <w:p/>
     <w:p/>
     <w:p/>

</xml_diff>

<commit_message>
[Omkar] Add : code info of the notes and logging
</commit_message>
<xml_diff>
--- a/code_info.docx
+++ b/code_info.docx
@@ -192,7 +192,23 @@
           <w:bCs/>
           <w:color w:val="FF0000"/>
         </w:rPr>
-        <w:t>- &gt; alembic revision -autogenerate -m "</w:t>
+        <w:t xml:space="preserve">- &gt; alembic revision </w:t>
+      </w:r>
+      <w:r>
+        <w:rPr>
+          <w:b/>
+          <w:bCs/>
+          <w:color w:val="FF0000"/>
+        </w:rPr>
+        <w:t xml:space="preserve"> -</w:t>
+      </w:r>
+      <w:r>
+        <w:rPr>
+          <w:b/>
+          <w:bCs/>
+          <w:color w:val="FF0000"/>
+        </w:rPr>
+        <w:t>-autogenerate -m "</w:t>
       </w:r>
       <w:proofErr w:type="spellStart"/>
       <w:r>
@@ -270,12 +286,27 @@
     </w:p>
     <w:p>
       <w:r>
-        <w:t xml:space="preserve"> simple mail transfer protocol we send the mail with verification  link is link the (http:127.0.0.1:8000//user.verify/?token=”asdfafa65a46dfa5s6df4a5fd6a5dfa6fd5a4asd”)  </w:t>
+        <w:t xml:space="preserve"> simple mail transfer protocol we send the mail with verification  link is link the (http:</w:t>
+      </w:r>
+      <w:r>
+        <w:t>//</w:t>
+      </w:r>
+      <w:r>
+        <w:t>127.0.0.1:8000/user</w:t>
+      </w:r>
+      <w:r>
+        <w:t>/</w:t>
+      </w:r>
+      <w:r>
+        <w:t xml:space="preserve">verify?token=”asdfafa65a46dfa5s6df4a5fd6a5dfa6fd5a4asd”)  </w:t>
       </w:r>
     </w:p>
     <w:p>
       <w:r>
-        <w:t xml:space="preserve">for secret key : </w:t>
+        <w:t>creating</w:t>
+      </w:r>
+      <w:r>
+        <w:t xml:space="preserve"> secret key : </w:t>
       </w:r>
       <w:r>
         <w:rPr>
@@ -405,8 +436,97 @@
       </w:r>
       <w:proofErr w:type="spellEnd"/>
     </w:p>
-    <w:p/>
-    <w:p/>
+    <w:p>
+      <w:r>
+        <w:t xml:space="preserve">add the notes model and schema also the in notes.py added the notes </w:t>
+      </w:r>
+      <w:proofErr w:type="spellStart"/>
+      <w:r>
+        <w:t>apis</w:t>
+      </w:r>
+      <w:proofErr w:type="spellEnd"/>
+      <w:r>
+        <w:t xml:space="preserve"> in the add update delete and get the notes .</w:t>
+      </w:r>
+    </w:p>
+    <w:p>
+      <w:r>
+        <w:t xml:space="preserve">add the logging in the notes and user </w:t>
+      </w:r>
+      <w:proofErr w:type="spellStart"/>
+      <w:r>
+        <w:t>apis</w:t>
+      </w:r>
+      <w:proofErr w:type="spellEnd"/>
+      <w:r>
+        <w:t xml:space="preserve"> </w:t>
+      </w:r>
+    </w:p>
+    <w:p>
+      <w:pPr>
+        <w:pStyle w:val="ListParagraph"/>
+        <w:numPr>
+          <w:ilvl w:val="0"/>
+          <w:numId w:val="1"/>
+        </w:numPr>
+        <w:rPr>
+          <w:b/>
+          <w:bCs/>
+          <w:color w:val="FF0000"/>
+        </w:rPr>
+      </w:pPr>
+      <w:r>
+        <w:rPr>
+          <w:b/>
+          <w:bCs/>
+          <w:color w:val="FF0000"/>
+        </w:rPr>
+        <w:t>alembic revision --autogenerate -m "</w:t>
+      </w:r>
+      <w:proofErr w:type="spellStart"/>
+      <w:r>
+        <w:rPr>
+          <w:b/>
+          <w:bCs/>
+          <w:color w:val="FF0000"/>
+        </w:rPr>
+        <w:t>init</w:t>
+      </w:r>
+      <w:proofErr w:type="spellEnd"/>
+      <w:r>
+        <w:rPr>
+          <w:b/>
+          <w:bCs/>
+          <w:color w:val="FF0000"/>
+        </w:rPr>
+        <w:t xml:space="preserve"> notes models"</w:t>
+      </w:r>
+    </w:p>
+    <w:p>
+      <w:pPr>
+        <w:pStyle w:val="ListParagraph"/>
+        <w:numPr>
+          <w:ilvl w:val="0"/>
+          <w:numId w:val="1"/>
+        </w:numPr>
+        <w:pBdr>
+          <w:bottom w:val="single" w:sz="6" w:space="1" w:color="auto"/>
+        </w:pBdr>
+        <w:rPr>
+          <w:b/>
+          <w:bCs/>
+          <w:color w:val="FF0000"/>
+        </w:rPr>
+      </w:pPr>
+      <w:r>
+        <w:rPr>
+          <w:b/>
+          <w:bCs/>
+          <w:color w:val="FF0000"/>
+        </w:rPr>
+        <w:t xml:space="preserve">alembic upgrade head  </w:t>
+      </w:r>
+    </w:p>
     <w:p/>
     <w:sectPr>
       <w:pgSz w:w="11906" w:h="16838"/>
@@ -416,6 +536,126 @@
     </w:sectPr>
   </w:body>
 </w:document>
+</file>
+
+<file path=word/numbering.xml><?xml version="1.0" encoding="utf-8"?>
+<w:numbering xmlns:wpc="http://schemas.microsoft.com/office/word/2010/wordprocessingCanvas" xmlns:cx="http://schemas.microsoft.com/office/drawing/2014/chartex" xmlns:cx1="http://schemas.microsoft.com/office/drawing/2015/9/8/chartex" xmlns:cx2="http://schemas.microsoft.com/office/drawing/2015/10/21/chartex" xmlns:cx3="http://schemas.microsoft.com/office/drawing/2016/5/9/chartex" xmlns:cx4="http://schemas.microsoft.com/office/drawing/2016/5/10/chartex" xmlns:cx5="http://schemas.microsoft.com/office/drawing/2016/5/11/chartex" xmlns:cx6="http://schemas.microsoft.com/office/drawing/2016/5/12/chartex" xmlns:cx7="http://schemas.microsoft.com/office/drawing/2016/5/13/chartex" xmlns:cx8="http://schemas.microsoft.com/office/drawing/2016/5/14/chartex" xmlns:mc="http://schemas.openxmlformats.org/markup-compatibility/2006" xmlns:aink="http://schemas.microsoft.com/office/drawing/2016/ink" xmlns:am3d="http://schemas.microsoft.com/office/drawing/2017/model3d" xmlns:o="urn:schemas-microsoft-com:office:office" xmlns:oel="http://schemas.microsoft.com/office/2019/extlst" xmlns:r="http://schemas.openxmlformats.org/officeDocument/2006/relationships" xmlns:m="http://schemas.openxmlformats.org/officeDocument/2006/math" xmlns:v="urn:schemas-microsoft-com:vml" xmlns:wp14="http://schemas.microsoft.com/office/word/2010/wordprocessingDrawing" xmlns:wp="http://schemas.openxmlformats.org/drawingml/2006/wordprocessingDrawing" xmlns:w10="urn:schemas-microsoft-com:office:word" xmlns:w="http://schemas.openxmlformats.org/wordprocessingml/2006/main" xmlns:w14="http://schemas.microsoft.com/office/word/2010/wordml" xmlns:w15="http://schemas.microsoft.com/office/word/2012/wordml" xmlns:w16cex="http://schemas.microsoft.com/office/word/2018/wordml/cex" xmlns:w16cid="http://schemas.microsoft.com/office/word/2016/wordml/cid" xmlns:w16="http://schemas.microsoft.com/office/word/2018/wordml" xmlns:w16sdtdh="http://schemas.microsoft.com/office/word/2020/wordml/sdtdatahash" xmlns:w16se="http://schemas.microsoft.com/office/word/2015/wordml/symex" xmlns:wpg="http://schemas.microsoft.com/office/word/2010/wordprocessingGroup" xmlns:wpi="http://schemas.microsoft.com/office/word/2010/wordprocessingInk" xmlns:wne="http://schemas.microsoft.com/office/word/2006/wordml" xmlns:wps="http://schemas.microsoft.com/office/word/2010/wordprocessingShape" mc:Ignorable="w14 w15 w16se w16cid w16 w16cex w16sdtdh wp14">
+  <w:abstractNum w:abstractNumId="0" w15:restartNumberingAfterBreak="0">
+    <w:nsid w:val="1A210E82"/>
+    <w:multiLevelType w:val="hybridMultilevel"/>
+    <w:tmpl w:val="16A62940"/>
+    <w:lvl w:ilvl="0" w:tplc="E49CBCF8">
+      <w:numFmt w:val="bullet"/>
+      <w:lvlText w:val=""/>
+      <w:lvlJc w:val="left"/>
+      <w:pPr>
+        <w:ind w:left="720" w:hanging="360"/>
+      </w:pPr>
+      <w:rPr>
+        <w:rFonts w:ascii="Wingdings" w:eastAsiaTheme="minorHAnsi" w:hAnsi="Wingdings" w:cstheme="minorBidi" w:hint="default"/>
+      </w:rPr>
+    </w:lvl>
+    <w:lvl w:ilvl="1" w:tplc="40090003" w:tentative="1">
+      <w:start w:val="1"/>
+      <w:numFmt w:val="bullet"/>
+      <w:lvlText w:val="o"/>
+      <w:lvlJc w:val="left"/>
+      <w:pPr>
+        <w:ind w:left="1440" w:hanging="360"/>
+      </w:pPr>
+      <w:rPr>
+        <w:rFonts w:ascii="Courier New" w:hAnsi="Courier New" w:cs="Courier New" w:hint="default"/>
+      </w:rPr>
+    </w:lvl>
+    <w:lvl w:ilvl="2" w:tplc="40090005" w:tentative="1">
+      <w:start w:val="1"/>
+      <w:numFmt w:val="bullet"/>
+      <w:lvlText w:val=""/>
+      <w:lvlJc w:val="left"/>
+      <w:pPr>
+        <w:ind w:left="2160" w:hanging="360"/>
+      </w:pPr>
+      <w:rPr>
+        <w:rFonts w:ascii="Wingdings" w:hAnsi="Wingdings" w:hint="default"/>
+      </w:rPr>
+    </w:lvl>
+    <w:lvl w:ilvl="3" w:tplc="40090001" w:tentative="1">
+      <w:start w:val="1"/>
+      <w:numFmt w:val="bullet"/>
+      <w:lvlText w:val=""/>
+      <w:lvlJc w:val="left"/>
+      <w:pPr>
+        <w:ind w:left="2880" w:hanging="360"/>
+      </w:pPr>
+      <w:rPr>
+        <w:rFonts w:ascii="Symbol" w:hAnsi="Symbol" w:hint="default"/>
+      </w:rPr>
+    </w:lvl>
+    <w:lvl w:ilvl="4" w:tplc="40090003" w:tentative="1">
+      <w:start w:val="1"/>
+      <w:numFmt w:val="bullet"/>
+      <w:lvlText w:val="o"/>
+      <w:lvlJc w:val="left"/>
+      <w:pPr>
+        <w:ind w:left="3600" w:hanging="360"/>
+      </w:pPr>
+      <w:rPr>
+        <w:rFonts w:ascii="Courier New" w:hAnsi="Courier New" w:cs="Courier New" w:hint="default"/>
+      </w:rPr>
+    </w:lvl>
+    <w:lvl w:ilvl="5" w:tplc="40090005" w:tentative="1">
+      <w:start w:val="1"/>
+      <w:numFmt w:val="bullet"/>
+      <w:lvlText w:val=""/>
+      <w:lvlJc w:val="left"/>
+      <w:pPr>
+        <w:ind w:left="4320" w:hanging="360"/>
+      </w:pPr>
+      <w:rPr>
+        <w:rFonts w:ascii="Wingdings" w:hAnsi="Wingdings" w:hint="default"/>
+      </w:rPr>
+    </w:lvl>
+    <w:lvl w:ilvl="6" w:tplc="40090001" w:tentative="1">
+      <w:start w:val="1"/>
+      <w:numFmt w:val="bullet"/>
+      <w:lvlText w:val=""/>
+      <w:lvlJc w:val="left"/>
+      <w:pPr>
+        <w:ind w:left="5040" w:hanging="360"/>
+      </w:pPr>
+      <w:rPr>
+        <w:rFonts w:ascii="Symbol" w:hAnsi="Symbol" w:hint="default"/>
+      </w:rPr>
+    </w:lvl>
+    <w:lvl w:ilvl="7" w:tplc="40090003" w:tentative="1">
+      <w:start w:val="1"/>
+      <w:numFmt w:val="bullet"/>
+      <w:lvlText w:val="o"/>
+      <w:lvlJc w:val="left"/>
+      <w:pPr>
+        <w:ind w:left="5760" w:hanging="360"/>
+      </w:pPr>
+      <w:rPr>
+        <w:rFonts w:ascii="Courier New" w:hAnsi="Courier New" w:cs="Courier New" w:hint="default"/>
+      </w:rPr>
+    </w:lvl>
+    <w:lvl w:ilvl="8" w:tplc="40090005" w:tentative="1">
+      <w:start w:val="1"/>
+      <w:numFmt w:val="bullet"/>
+      <w:lvlText w:val=""/>
+      <w:lvlJc w:val="left"/>
+      <w:pPr>
+        <w:ind w:left="6480" w:hanging="360"/>
+      </w:pPr>
+      <w:rPr>
+        <w:rFonts w:ascii="Wingdings" w:hAnsi="Wingdings" w:hint="default"/>
+      </w:rPr>
+    </w:lvl>
+  </w:abstractNum>
+  <w:num w:numId="1" w16cid:durableId="903178903">
+    <w:abstractNumId w:val="0"/>
+  </w:num>
+</w:numbering>
 </file>
 
 <file path=word/styles.xml><?xml version="1.0" encoding="utf-8"?>
@@ -846,6 +1086,17 @@
     <w:semiHidden/>
     <w:unhideWhenUsed/>
   </w:style>
+  <w:style w:type="paragraph" w:styleId="ListParagraph">
+    <w:name w:val="List Paragraph"/>
+    <w:basedOn w:val="Normal"/>
+    <w:uiPriority w:val="34"/>
+    <w:qFormat/>
+    <w:rsid w:val="00B010B5"/>
+    <w:pPr>
+      <w:ind w:left="720"/>
+      <w:contextualSpacing/>
+    </w:pPr>
+  </w:style>
 </w:styles>
 </file>
 

</xml_diff>

<commit_message>
[Omkar] Add :  info docx and workspace
</commit_message>
<xml_diff>
--- a/code_info.docx
+++ b/code_info.docx
@@ -192,7 +192,23 @@
           <w:bCs/>
           <w:color w:val="FF0000"/>
         </w:rPr>
-        <w:t>- &gt; alembic revision -autogenerate -m "</w:t>
+        <w:t xml:space="preserve">- &gt; alembic revision </w:t>
+      </w:r>
+      <w:r>
+        <w:rPr>
+          <w:b/>
+          <w:bCs/>
+          <w:color w:val="FF0000"/>
+        </w:rPr>
+        <w:t xml:space="preserve"> -</w:t>
+      </w:r>
+      <w:r>
+        <w:rPr>
+          <w:b/>
+          <w:bCs/>
+          <w:color w:val="FF0000"/>
+        </w:rPr>
+        <w:t>-autogenerate -m "</w:t>
       </w:r>
       <w:proofErr w:type="spellStart"/>
       <w:r>
@@ -270,12 +286,27 @@
     </w:p>
     <w:p>
       <w:r>
-        <w:t xml:space="preserve"> simple mail transfer protocol we send the mail with verification  link is link the (http:127.0.0.1:8000//user.verify/?token=”asdfafa65a46dfa5s6df4a5fd6a5dfa6fd5a4asd”)  </w:t>
+        <w:t xml:space="preserve"> simple mail transfer protocol we send the mail with verification  link is link the (http:</w:t>
+      </w:r>
+      <w:r>
+        <w:t>//</w:t>
+      </w:r>
+      <w:r>
+        <w:t>127.0.0.1:8000/user</w:t>
+      </w:r>
+      <w:r>
+        <w:t>/</w:t>
+      </w:r>
+      <w:r>
+        <w:t xml:space="preserve">verify?token=”asdfafa65a46dfa5s6df4a5fd6a5dfa6fd5a4asd”)  </w:t>
       </w:r>
     </w:p>
     <w:p>
       <w:r>
-        <w:t xml:space="preserve">for secret key : </w:t>
+        <w:t>creating</w:t>
+      </w:r>
+      <w:r>
+        <w:t xml:space="preserve"> secret key : </w:t>
       </w:r>
       <w:r>
         <w:rPr>
@@ -405,8 +436,97 @@
       </w:r>
       <w:proofErr w:type="spellEnd"/>
     </w:p>
-    <w:p/>
-    <w:p/>
+    <w:p>
+      <w:r>
+        <w:t xml:space="preserve">add the notes model and schema also the in notes.py added the notes </w:t>
+      </w:r>
+      <w:proofErr w:type="spellStart"/>
+      <w:r>
+        <w:t>apis</w:t>
+      </w:r>
+      <w:proofErr w:type="spellEnd"/>
+      <w:r>
+        <w:t xml:space="preserve"> in the add update delete and get the notes .</w:t>
+      </w:r>
+    </w:p>
+    <w:p>
+      <w:r>
+        <w:t xml:space="preserve">add the logging in the notes and user </w:t>
+      </w:r>
+      <w:proofErr w:type="spellStart"/>
+      <w:r>
+        <w:t>apis</w:t>
+      </w:r>
+      <w:proofErr w:type="spellEnd"/>
+      <w:r>
+        <w:t xml:space="preserve"> </w:t>
+      </w:r>
+    </w:p>
+    <w:p>
+      <w:pPr>
+        <w:pStyle w:val="ListParagraph"/>
+        <w:numPr>
+          <w:ilvl w:val="0"/>
+          <w:numId w:val="1"/>
+        </w:numPr>
+        <w:rPr>
+          <w:b/>
+          <w:bCs/>
+          <w:color w:val="FF0000"/>
+        </w:rPr>
+      </w:pPr>
+      <w:r>
+        <w:rPr>
+          <w:b/>
+          <w:bCs/>
+          <w:color w:val="FF0000"/>
+        </w:rPr>
+        <w:t>alembic revision --autogenerate -m "</w:t>
+      </w:r>
+      <w:proofErr w:type="spellStart"/>
+      <w:r>
+        <w:rPr>
+          <w:b/>
+          <w:bCs/>
+          <w:color w:val="FF0000"/>
+        </w:rPr>
+        <w:t>init</w:t>
+      </w:r>
+      <w:proofErr w:type="spellEnd"/>
+      <w:r>
+        <w:rPr>
+          <w:b/>
+          <w:bCs/>
+          <w:color w:val="FF0000"/>
+        </w:rPr>
+        <w:t xml:space="preserve"> notes models"</w:t>
+      </w:r>
+    </w:p>
+    <w:p>
+      <w:pPr>
+        <w:pStyle w:val="ListParagraph"/>
+        <w:numPr>
+          <w:ilvl w:val="0"/>
+          <w:numId w:val="1"/>
+        </w:numPr>
+        <w:pBdr>
+          <w:bottom w:val="single" w:sz="6" w:space="1" w:color="auto"/>
+        </w:pBdr>
+        <w:rPr>
+          <w:b/>
+          <w:bCs/>
+          <w:color w:val="FF0000"/>
+        </w:rPr>
+      </w:pPr>
+      <w:r>
+        <w:rPr>
+          <w:b/>
+          <w:bCs/>
+          <w:color w:val="FF0000"/>
+        </w:rPr>
+        <w:t xml:space="preserve">alembic upgrade head  </w:t>
+      </w:r>
+    </w:p>
     <w:p/>
     <w:sectPr>
       <w:pgSz w:w="11906" w:h="16838"/>
@@ -416,6 +536,126 @@
     </w:sectPr>
   </w:body>
 </w:document>
+</file>
+
+<file path=word/numbering.xml><?xml version="1.0" encoding="utf-8"?>
+<w:numbering xmlns:wpc="http://schemas.microsoft.com/office/word/2010/wordprocessingCanvas" xmlns:cx="http://schemas.microsoft.com/office/drawing/2014/chartex" xmlns:cx1="http://schemas.microsoft.com/office/drawing/2015/9/8/chartex" xmlns:cx2="http://schemas.microsoft.com/office/drawing/2015/10/21/chartex" xmlns:cx3="http://schemas.microsoft.com/office/drawing/2016/5/9/chartex" xmlns:cx4="http://schemas.microsoft.com/office/drawing/2016/5/10/chartex" xmlns:cx5="http://schemas.microsoft.com/office/drawing/2016/5/11/chartex" xmlns:cx6="http://schemas.microsoft.com/office/drawing/2016/5/12/chartex" xmlns:cx7="http://schemas.microsoft.com/office/drawing/2016/5/13/chartex" xmlns:cx8="http://schemas.microsoft.com/office/drawing/2016/5/14/chartex" xmlns:mc="http://schemas.openxmlformats.org/markup-compatibility/2006" xmlns:aink="http://schemas.microsoft.com/office/drawing/2016/ink" xmlns:am3d="http://schemas.microsoft.com/office/drawing/2017/model3d" xmlns:o="urn:schemas-microsoft-com:office:office" xmlns:oel="http://schemas.microsoft.com/office/2019/extlst" xmlns:r="http://schemas.openxmlformats.org/officeDocument/2006/relationships" xmlns:m="http://schemas.openxmlformats.org/officeDocument/2006/math" xmlns:v="urn:schemas-microsoft-com:vml" xmlns:wp14="http://schemas.microsoft.com/office/word/2010/wordprocessingDrawing" xmlns:wp="http://schemas.openxmlformats.org/drawingml/2006/wordprocessingDrawing" xmlns:w10="urn:schemas-microsoft-com:office:word" xmlns:w="http://schemas.openxmlformats.org/wordprocessingml/2006/main" xmlns:w14="http://schemas.microsoft.com/office/word/2010/wordml" xmlns:w15="http://schemas.microsoft.com/office/word/2012/wordml" xmlns:w16cex="http://schemas.microsoft.com/office/word/2018/wordml/cex" xmlns:w16cid="http://schemas.microsoft.com/office/word/2016/wordml/cid" xmlns:w16="http://schemas.microsoft.com/office/word/2018/wordml" xmlns:w16sdtdh="http://schemas.microsoft.com/office/word/2020/wordml/sdtdatahash" xmlns:w16se="http://schemas.microsoft.com/office/word/2015/wordml/symex" xmlns:wpg="http://schemas.microsoft.com/office/word/2010/wordprocessingGroup" xmlns:wpi="http://schemas.microsoft.com/office/word/2010/wordprocessingInk" xmlns:wne="http://schemas.microsoft.com/office/word/2006/wordml" xmlns:wps="http://schemas.microsoft.com/office/word/2010/wordprocessingShape" mc:Ignorable="w14 w15 w16se w16cid w16 w16cex w16sdtdh wp14">
+  <w:abstractNum w:abstractNumId="0" w15:restartNumberingAfterBreak="0">
+    <w:nsid w:val="1A210E82"/>
+    <w:multiLevelType w:val="hybridMultilevel"/>
+    <w:tmpl w:val="16A62940"/>
+    <w:lvl w:ilvl="0" w:tplc="E49CBCF8">
+      <w:numFmt w:val="bullet"/>
+      <w:lvlText w:val=""/>
+      <w:lvlJc w:val="left"/>
+      <w:pPr>
+        <w:ind w:left="720" w:hanging="360"/>
+      </w:pPr>
+      <w:rPr>
+        <w:rFonts w:ascii="Wingdings" w:eastAsiaTheme="minorHAnsi" w:hAnsi="Wingdings" w:cstheme="minorBidi" w:hint="default"/>
+      </w:rPr>
+    </w:lvl>
+    <w:lvl w:ilvl="1" w:tplc="40090003" w:tentative="1">
+      <w:start w:val="1"/>
+      <w:numFmt w:val="bullet"/>
+      <w:lvlText w:val="o"/>
+      <w:lvlJc w:val="left"/>
+      <w:pPr>
+        <w:ind w:left="1440" w:hanging="360"/>
+      </w:pPr>
+      <w:rPr>
+        <w:rFonts w:ascii="Courier New" w:hAnsi="Courier New" w:cs="Courier New" w:hint="default"/>
+      </w:rPr>
+    </w:lvl>
+    <w:lvl w:ilvl="2" w:tplc="40090005" w:tentative="1">
+      <w:start w:val="1"/>
+      <w:numFmt w:val="bullet"/>
+      <w:lvlText w:val=""/>
+      <w:lvlJc w:val="left"/>
+      <w:pPr>
+        <w:ind w:left="2160" w:hanging="360"/>
+      </w:pPr>
+      <w:rPr>
+        <w:rFonts w:ascii="Wingdings" w:hAnsi="Wingdings" w:hint="default"/>
+      </w:rPr>
+    </w:lvl>
+    <w:lvl w:ilvl="3" w:tplc="40090001" w:tentative="1">
+      <w:start w:val="1"/>
+      <w:numFmt w:val="bullet"/>
+      <w:lvlText w:val=""/>
+      <w:lvlJc w:val="left"/>
+      <w:pPr>
+        <w:ind w:left="2880" w:hanging="360"/>
+      </w:pPr>
+      <w:rPr>
+        <w:rFonts w:ascii="Symbol" w:hAnsi="Symbol" w:hint="default"/>
+      </w:rPr>
+    </w:lvl>
+    <w:lvl w:ilvl="4" w:tplc="40090003" w:tentative="1">
+      <w:start w:val="1"/>
+      <w:numFmt w:val="bullet"/>
+      <w:lvlText w:val="o"/>
+      <w:lvlJc w:val="left"/>
+      <w:pPr>
+        <w:ind w:left="3600" w:hanging="360"/>
+      </w:pPr>
+      <w:rPr>
+        <w:rFonts w:ascii="Courier New" w:hAnsi="Courier New" w:cs="Courier New" w:hint="default"/>
+      </w:rPr>
+    </w:lvl>
+    <w:lvl w:ilvl="5" w:tplc="40090005" w:tentative="1">
+      <w:start w:val="1"/>
+      <w:numFmt w:val="bullet"/>
+      <w:lvlText w:val=""/>
+      <w:lvlJc w:val="left"/>
+      <w:pPr>
+        <w:ind w:left="4320" w:hanging="360"/>
+      </w:pPr>
+      <w:rPr>
+        <w:rFonts w:ascii="Wingdings" w:hAnsi="Wingdings" w:hint="default"/>
+      </w:rPr>
+    </w:lvl>
+    <w:lvl w:ilvl="6" w:tplc="40090001" w:tentative="1">
+      <w:start w:val="1"/>
+      <w:numFmt w:val="bullet"/>
+      <w:lvlText w:val=""/>
+      <w:lvlJc w:val="left"/>
+      <w:pPr>
+        <w:ind w:left="5040" w:hanging="360"/>
+      </w:pPr>
+      <w:rPr>
+        <w:rFonts w:ascii="Symbol" w:hAnsi="Symbol" w:hint="default"/>
+      </w:rPr>
+    </w:lvl>
+    <w:lvl w:ilvl="7" w:tplc="40090003" w:tentative="1">
+      <w:start w:val="1"/>
+      <w:numFmt w:val="bullet"/>
+      <w:lvlText w:val="o"/>
+      <w:lvlJc w:val="left"/>
+      <w:pPr>
+        <w:ind w:left="5760" w:hanging="360"/>
+      </w:pPr>
+      <w:rPr>
+        <w:rFonts w:ascii="Courier New" w:hAnsi="Courier New" w:cs="Courier New" w:hint="default"/>
+      </w:rPr>
+    </w:lvl>
+    <w:lvl w:ilvl="8" w:tplc="40090005" w:tentative="1">
+      <w:start w:val="1"/>
+      <w:numFmt w:val="bullet"/>
+      <w:lvlText w:val=""/>
+      <w:lvlJc w:val="left"/>
+      <w:pPr>
+        <w:ind w:left="6480" w:hanging="360"/>
+      </w:pPr>
+      <w:rPr>
+        <w:rFonts w:ascii="Wingdings" w:hAnsi="Wingdings" w:hint="default"/>
+      </w:rPr>
+    </w:lvl>
+  </w:abstractNum>
+  <w:num w:numId="1" w16cid:durableId="903178903">
+    <w:abstractNumId w:val="0"/>
+  </w:num>
+</w:numbering>
 </file>
 
 <file path=word/styles.xml><?xml version="1.0" encoding="utf-8"?>
@@ -846,6 +1086,17 @@
     <w:semiHidden/>
     <w:unhideWhenUsed/>
   </w:style>
+  <w:style w:type="paragraph" w:styleId="ListParagraph">
+    <w:name w:val="List Paragraph"/>
+    <w:basedOn w:val="Normal"/>
+    <w:uiPriority w:val="34"/>
+    <w:qFormat/>
+    <w:rsid w:val="00B010B5"/>
+    <w:pPr>
+      <w:ind w:left="720"/>
+      <w:contextualSpacing/>
+    </w:pPr>
+  </w:style>
 </w:styles>
 </file>
 

</xml_diff>

<commit_message>
[Omkar] Add : info of the code
</commit_message>
<xml_diff>
--- a/code_info.docx
+++ b/code_info.docx
@@ -527,6 +527,622 @@
         <w:t xml:space="preserve">alembic upgrade head  </w:t>
       </w:r>
     </w:p>
+    <w:p>
+      <w:r>
+        <w:t>/</w:t>
+      </w:r>
+      <w:proofErr w:type="spellStart"/>
+      <w:r>
+        <w:t>APIRouter</w:t>
+      </w:r>
+      <w:proofErr w:type="spellEnd"/>
+      <w:r>
+        <w:t xml:space="preserve"> :</w:t>
+      </w:r>
+    </w:p>
+    <w:p>
+      <w:r>
+        <w:rPr>
+          <w:b/>
+          <w:bCs/>
+        </w:rPr>
+        <w:t>Authentication</w:t>
+      </w:r>
+      <w:r>
+        <w:t xml:space="preserve"> is verifying the who someone is , whereas</w:t>
+      </w:r>
+    </w:p>
+    <w:p>
+      <w:r>
+        <w:rPr>
+          <w:b/>
+          <w:bCs/>
+        </w:rPr>
+        <w:t>Authorization</w:t>
+      </w:r>
+      <w:r>
+        <w:t xml:space="preserve"> is the process of verifying what specific applications , files and data a user has access to.</w:t>
+      </w:r>
+    </w:p>
+    <w:p>
+      <w:r>
+        <w:drawing>
+          <wp:inline distT="0" distB="0" distL="0" distR="0" wp14:anchorId="225B080B" wp14:editId="19617125">
+            <wp:extent cx="5731510" cy="366395"/>
+            <wp:effectExtent l="0" t="0" r="2540" b="0"/>
+            <wp:docPr id="2095726797" name="Picture 1"/>
+            <wp:cNvGraphicFramePr>
+              <a:graphicFrameLocks xmlns:a="http://schemas.openxmlformats.org/drawingml/2006/main" noChangeAspect="1"/>
+            </wp:cNvGraphicFramePr>
+            <a:graphic xmlns:a="http://schemas.openxmlformats.org/drawingml/2006/main">
+              <a:graphicData uri="http://schemas.openxmlformats.org/drawingml/2006/picture">
+                <pic:pic xmlns:pic="http://schemas.openxmlformats.org/drawingml/2006/picture">
+                  <pic:nvPicPr>
+                    <pic:cNvPr id="2095726797" name=""/>
+                    <pic:cNvPicPr/>
+                  </pic:nvPicPr>
+                  <pic:blipFill>
+                    <a:blip r:embed="rId5"/>
+                    <a:stretch>
+                      <a:fillRect/>
+                    </a:stretch>
+                  </pic:blipFill>
+                  <pic:spPr>
+                    <a:xfrm>
+                      <a:off x="0" y="0"/>
+                      <a:ext cx="5731510" cy="366395"/>
+                    </a:xfrm>
+                    <a:prstGeom prst="rect">
+                      <a:avLst/>
+                    </a:prstGeom>
+                  </pic:spPr>
+                </pic:pic>
+              </a:graphicData>
+            </a:graphic>
+          </wp:inline>
+        </w:drawing>
+      </w:r>
+    </w:p>
+    <w:p>
+      <w:r>
+        <w:t xml:space="preserve"> </w:t>
+      </w:r>
+      <w:proofErr w:type="spellStart"/>
+      <w:r>
+        <w:rPr>
+          <w:b/>
+          <w:bCs/>
+        </w:rPr>
+        <w:t>app.include_router</w:t>
+      </w:r>
+      <w:proofErr w:type="spellEnd"/>
+      <w:r>
+        <w:t xml:space="preserve">: This is a method provided by </w:t>
+      </w:r>
+      <w:proofErr w:type="spellStart"/>
+      <w:r>
+        <w:t>FastAPI</w:t>
+      </w:r>
+      <w:proofErr w:type="spellEnd"/>
+      <w:r>
+        <w:t xml:space="preserve"> to include a router in your application. It is used to modularize and organize your API endpoints.</w:t>
+      </w:r>
+      <w:r>
+        <w:t xml:space="preserve">  (used for make the big application )</w:t>
+      </w:r>
+    </w:p>
+    <w:p>
+      <w:r>
+        <w:rPr>
+          <w:b/>
+          <w:bCs/>
+        </w:rPr>
+        <w:lastRenderedPageBreak/>
+        <w:t>dependencies</w:t>
+      </w:r>
+      <w:r>
+        <w:t>: This parameter is used to specify any dependencies that should be applied to all routes in the included router.</w:t>
+      </w:r>
+    </w:p>
+    <w:p>
+      <w:pPr>
+        <w:pBdr>
+          <w:bottom w:val="single" w:sz="6" w:space="1" w:color="auto"/>
+        </w:pBdr>
+      </w:pPr>
+      <w:r>
+        <w:rPr>
+          <w:b/>
+          <w:bCs/>
+        </w:rPr>
+        <w:t>Security(</w:t>
+      </w:r>
+      <w:proofErr w:type="spellStart"/>
+      <w:r>
+        <w:rPr>
+          <w:b/>
+          <w:bCs/>
+        </w:rPr>
+        <w:t>APIKeyHeader</w:t>
+      </w:r>
+      <w:proofErr w:type="spellEnd"/>
+      <w:r>
+        <w:rPr>
+          <w:b/>
+          <w:bCs/>
+        </w:rPr>
+        <w:t>(name='authorization'))</w:t>
+      </w:r>
+      <w:r>
+        <w:t xml:space="preserve">: This is using </w:t>
+      </w:r>
+      <w:proofErr w:type="spellStart"/>
+      <w:r>
+        <w:t>FastAPI's</w:t>
+      </w:r>
+      <w:proofErr w:type="spellEnd"/>
+      <w:r>
+        <w:t xml:space="preserve"> </w:t>
+      </w:r>
+      <w:r>
+        <w:rPr>
+          <w:b/>
+          <w:bCs/>
+        </w:rPr>
+        <w:t>Security</w:t>
+      </w:r>
+      <w:r>
+        <w:t xml:space="preserve"> dependency to enforce API key security. It expects an API key to be included in the header with the name 'authorization'. If the API key is not present or incorrect, it may raise an exception or handle it based on your configuration.</w:t>
+      </w:r>
+    </w:p>
+    <w:p>
+      <w:r>
+        <w:t xml:space="preserve">4 Labels APIS              </w:t>
+      </w:r>
+      <w:r>
+        <w:t>:</w:t>
+      </w:r>
+    </w:p>
+    <w:p>
+      <w:r>
+        <w:t xml:space="preserve">Add the label </w:t>
+      </w:r>
+      <w:proofErr w:type="spellStart"/>
+      <w:r>
+        <w:t>apis</w:t>
+      </w:r>
+      <w:proofErr w:type="spellEnd"/>
+      <w:r>
+        <w:t xml:space="preserve">  and the create the model and schema for that </w:t>
+      </w:r>
+    </w:p>
+    <w:p>
+      <w:pPr>
+        <w:rPr>
+          <w:color w:val="FF0000"/>
+        </w:rPr>
+      </w:pPr>
+      <w:r>
+        <w:t>&gt;</w:t>
+      </w:r>
+      <w:r>
+        <w:t xml:space="preserve">  </w:t>
+      </w:r>
+      <w:r>
+        <w:rPr>
+          <w:color w:val="FF0000"/>
+        </w:rPr>
+        <w:t>alembic revision --autogenerate -m "</w:t>
+      </w:r>
+      <w:proofErr w:type="spellStart"/>
+      <w:r>
+        <w:rPr>
+          <w:color w:val="FF0000"/>
+        </w:rPr>
+        <w:t>init</w:t>
+      </w:r>
+      <w:proofErr w:type="spellEnd"/>
+      <w:r>
+        <w:rPr>
+          <w:color w:val="FF0000"/>
+        </w:rPr>
+        <w:t xml:space="preserve"> labels models"</w:t>
+      </w:r>
+    </w:p>
+    <w:p>
+      <w:pPr>
+        <w:pBdr>
+          <w:bottom w:val="single" w:sz="6" w:space="1" w:color="auto"/>
+        </w:pBdr>
+        <w:rPr>
+          <w:color w:val="FF0000"/>
+        </w:rPr>
+      </w:pPr>
+      <w:r>
+        <w:rPr>
+          <w:color w:val="FF0000"/>
+        </w:rPr>
+        <w:t>&gt;</w:t>
+      </w:r>
+      <w:r>
+        <w:rPr>
+          <w:color w:val="FF0000"/>
+        </w:rPr>
+        <w:t xml:space="preserve">  </w:t>
+      </w:r>
+      <w:r>
+        <w:rPr>
+          <w:color w:val="FF0000"/>
+        </w:rPr>
+        <w:t xml:space="preserve">alembic upgrade head       </w:t>
+      </w:r>
+    </w:p>
+    <w:p>
+      <w:r>
+        <w:t xml:space="preserve">5 Redis : </w:t>
+      </w:r>
+    </w:p>
+    <w:p>
+      <w:r>
+        <w:t>Redis use the ram memory of the system (cache memory )</w:t>
+      </w:r>
+    </w:p>
+    <w:p>
+      <w:pPr>
+        <w:rPr>
+          <w:b/>
+          <w:bCs/>
+        </w:rPr>
+      </w:pPr>
+      <w:r>
+        <w:t xml:space="preserve">For </w:t>
+      </w:r>
+      <w:r>
+        <w:rPr>
+          <w:b/>
+          <w:bCs/>
+        </w:rPr>
+        <w:t>windows</w:t>
+      </w:r>
+      <w:r>
+        <w:t xml:space="preserve"> we </w:t>
+      </w:r>
+      <w:proofErr w:type="gramStart"/>
+      <w:r>
+        <w:t>uses</w:t>
+      </w:r>
+      <w:proofErr w:type="gramEnd"/>
+      <w:r>
+        <w:t xml:space="preserve"> the </w:t>
+      </w:r>
+      <w:proofErr w:type="spellStart"/>
+      <w:r>
+        <w:rPr>
+          <w:b/>
+          <w:bCs/>
+        </w:rPr>
+        <w:t>memurai</w:t>
+      </w:r>
+      <w:proofErr w:type="spellEnd"/>
+      <w:r>
+        <w:rPr>
+          <w:b/>
+          <w:bCs/>
+        </w:rPr>
+        <w:t xml:space="preserve"> </w:t>
+      </w:r>
+      <w:r>
+        <w:rPr>
+          <w:b/>
+          <w:bCs/>
+        </w:rPr>
+        <w:t xml:space="preserve">as a  </w:t>
+      </w:r>
+      <w:proofErr w:type="spellStart"/>
+      <w:r>
+        <w:rPr>
+          <w:b/>
+          <w:bCs/>
+        </w:rPr>
+        <w:t>redis</w:t>
+      </w:r>
+      <w:proofErr w:type="spellEnd"/>
+      <w:r>
+        <w:rPr>
+          <w:b/>
+          <w:bCs/>
+        </w:rPr>
+        <w:t xml:space="preserve"> server</w:t>
+      </w:r>
+    </w:p>
+    <w:p>
+      <w:r>
+        <w:rPr>
+          <w:b/>
+          <w:bCs/>
+        </w:rPr>
+        <w:t xml:space="preserve">Redis : </w:t>
+      </w:r>
+      <w:hyperlink r:id="rId6" w:history="1">
+        <w:r>
+          <w:rPr>
+            <w:rStyle w:val="Hyperlink"/>
+          </w:rPr>
+          <w:t>https://winget.run/pkg/Memurai/MemuraiDeveloper</w:t>
+        </w:r>
+      </w:hyperlink>
+      <w:r>
+        <w:t xml:space="preserve">   </w:t>
+      </w:r>
+    </w:p>
+    <w:p>
+      <w:hyperlink r:id="rId7" w:tgtFrame="_blank" w:history="1">
+        <w:r>
+          <w:rPr>
+            <w:rStyle w:val="Hyperlink"/>
+            <w:rFonts w:ascii="Roboto" w:hAnsi="Roboto"/>
+            <w:color w:val="1967D2"/>
+            <w:sz w:val="20"/>
+            <w:szCs w:val="20"/>
+            <w:shd w:val="clear" w:color="auto" w:fill="FFFFFF"/>
+          </w:rPr>
+          <w:t>https://winget.run/pkg/Memurai/MemuraiDeveloper</w:t>
+        </w:r>
+      </w:hyperlink>
+      <w:r>
+        <w:t xml:space="preserve">  </w:t>
+      </w:r>
+      <w:r>
+        <w:rPr>
+          <w:rFonts w:ascii="Roboto" w:hAnsi="Roboto"/>
+          <w:color w:val="202124"/>
+          <w:sz w:val="20"/>
+          <w:szCs w:val="20"/>
+          <w:shd w:val="clear" w:color="auto" w:fill="FFFFFF"/>
+        </w:rPr>
+        <w:t xml:space="preserve"> </w:t>
+      </w:r>
+      <w:hyperlink r:id="rId8" w:tgtFrame="_blank" w:history="1">
+        <w:r>
+          <w:rPr>
+            <w:rStyle w:val="Hyperlink"/>
+            <w:rFonts w:ascii="Roboto" w:hAnsi="Roboto"/>
+            <w:color w:val="1967D2"/>
+            <w:sz w:val="20"/>
+            <w:szCs w:val="20"/>
+            <w:shd w:val="clear" w:color="auto" w:fill="FFFFFF"/>
+          </w:rPr>
+          <w:t>https://redis.io/docs/connect/clients/python/</w:t>
+        </w:r>
+      </w:hyperlink>
+      <w:r>
+        <w:rPr>
+          <w:rFonts w:ascii="Roboto" w:hAnsi="Roboto"/>
+          <w:color w:val="202124"/>
+          <w:sz w:val="20"/>
+          <w:szCs w:val="20"/>
+          <w:shd w:val="clear" w:color="auto" w:fill="FFFFFF"/>
+        </w:rPr>
+        <w:t xml:space="preserve"> </w:t>
+      </w:r>
+      <w:hyperlink r:id="rId9" w:tgtFrame="_blank" w:history="1">
+        <w:r>
+          <w:rPr>
+            <w:rStyle w:val="Hyperlink"/>
+            <w:rFonts w:ascii="Roboto" w:hAnsi="Roboto"/>
+            <w:color w:val="1967D2"/>
+            <w:sz w:val="20"/>
+            <w:szCs w:val="20"/>
+            <w:shd w:val="clear" w:color="auto" w:fill="FFFFFF"/>
+          </w:rPr>
+          <w:t>https://www.youtube.com/watch?v=R4Y0TBrEAak</w:t>
+        </w:r>
+      </w:hyperlink>
+      <w:r>
+        <w:rPr>
+          <w:rFonts w:ascii="Roboto" w:hAnsi="Roboto"/>
+          <w:color w:val="202124"/>
+          <w:sz w:val="20"/>
+          <w:szCs w:val="20"/>
+          <w:shd w:val="clear" w:color="auto" w:fill="FFFFFF"/>
+        </w:rPr>
+        <w:t xml:space="preserve">    </w:t>
+      </w:r>
+      <w:hyperlink r:id="rId10" w:history="1">
+        <w:r>
+          <w:rPr>
+            <w:rStyle w:val="Hyperlink"/>
+            <w:rFonts w:ascii="Roboto" w:hAnsi="Roboto"/>
+            <w:sz w:val="20"/>
+            <w:szCs w:val="20"/>
+            <w:shd w:val="clear" w:color="auto" w:fill="FFFFFF"/>
+          </w:rPr>
+          <w:t>https://www.youtube.com/watch?v=_8lJ5lp8P0U</w:t>
+        </w:r>
+      </w:hyperlink>
+      <w:r>
+        <w:rPr>
+          <w:rFonts w:ascii="Roboto" w:hAnsi="Roboto"/>
+          <w:color w:val="202124"/>
+          <w:sz w:val="20"/>
+          <w:szCs w:val="20"/>
+          <w:shd w:val="clear" w:color="auto" w:fill="FFFFFF"/>
+        </w:rPr>
+        <w:t xml:space="preserve"> </w:t>
+      </w:r>
+      <w:hyperlink r:id="rId11" w:tgtFrame="_blank" w:history="1">
+        <w:r>
+          <w:rPr>
+            <w:rStyle w:val="Hyperlink"/>
+            <w:rFonts w:ascii="Roboto" w:hAnsi="Roboto"/>
+            <w:color w:val="1967D2"/>
+            <w:sz w:val="20"/>
+            <w:szCs w:val="20"/>
+            <w:shd w:val="clear" w:color="auto" w:fill="FFFFFF"/>
+          </w:rPr>
+          <w:t>https://www.youtube.com/watch?v=XCsS_NVAa1g</w:t>
+        </w:r>
+      </w:hyperlink>
+    </w:p>
+    <w:p>
+      <w:proofErr w:type="gramStart"/>
+      <w:r>
+        <w:t>so</w:t>
+      </w:r>
+      <w:proofErr w:type="gramEnd"/>
+      <w:r>
+        <w:t xml:space="preserve"> we are adding the </w:t>
+      </w:r>
+      <w:proofErr w:type="spellStart"/>
+      <w:r>
+        <w:t>redis</w:t>
+      </w:r>
+      <w:proofErr w:type="spellEnd"/>
+      <w:r>
+        <w:t xml:space="preserve"> in the notes </w:t>
+      </w:r>
+      <w:proofErr w:type="spellStart"/>
+      <w:r>
+        <w:t>apis</w:t>
+      </w:r>
+      <w:proofErr w:type="spellEnd"/>
+      <w:r>
+        <w:t xml:space="preserve"> </w:t>
+      </w:r>
+    </w:p>
+    <w:p>
+      <w:pPr>
+        <w:pBdr>
+          <w:bottom w:val="single" w:sz="6" w:space="1" w:color="auto"/>
+        </w:pBdr>
+      </w:pPr>
+      <w:proofErr w:type="spellStart"/>
+      <w:r>
+        <w:t>hset</w:t>
+      </w:r>
+      <w:proofErr w:type="spellEnd"/>
+      <w:r>
+        <w:t xml:space="preserve">(key, field, value)    , </w:t>
+      </w:r>
+      <w:proofErr w:type="spellStart"/>
+      <w:r>
+        <w:t>hget</w:t>
+      </w:r>
+      <w:proofErr w:type="spellEnd"/>
+      <w:r>
+        <w:t>(</w:t>
+      </w:r>
+      <w:proofErr w:type="spellStart"/>
+      <w:r>
+        <w:t>key,field</w:t>
+      </w:r>
+      <w:proofErr w:type="spellEnd"/>
+      <w:r>
+        <w:t xml:space="preserve">)               her is </w:t>
+      </w:r>
+      <w:r>
+        <w:rPr>
+          <w:b/>
+          <w:bCs/>
+        </w:rPr>
+        <w:t xml:space="preserve">key is </w:t>
+      </w:r>
+      <w:proofErr w:type="spellStart"/>
+      <w:r>
+        <w:rPr>
+          <w:b/>
+          <w:bCs/>
+        </w:rPr>
+        <w:t>user_id</w:t>
+      </w:r>
+      <w:proofErr w:type="spellEnd"/>
+      <w:r>
+        <w:t xml:space="preserve"> and </w:t>
+      </w:r>
+      <w:r>
+        <w:rPr>
+          <w:b/>
+          <w:bCs/>
+        </w:rPr>
+        <w:t xml:space="preserve">field </w:t>
+      </w:r>
+      <w:proofErr w:type="gramStart"/>
+      <w:r>
+        <w:rPr>
+          <w:b/>
+          <w:bCs/>
+        </w:rPr>
+        <w:t>is</w:t>
+      </w:r>
+      <w:proofErr w:type="gramEnd"/>
+      <w:r>
+        <w:rPr>
+          <w:b/>
+          <w:bCs/>
+        </w:rPr>
+        <w:t xml:space="preserve"> the note id</w:t>
+      </w:r>
+      <w:r>
+        <w:t xml:space="preserve"> </w:t>
+      </w:r>
+    </w:p>
+    <w:p>
+      <w:r>
+        <w:t>6 Celery :</w:t>
+      </w:r>
+    </w:p>
+    <w:p>
+      <w:r>
+        <w:t>We use that for sending the mail asynchronously . celery having the broker and workers and it preform the task .</w:t>
+      </w:r>
+    </w:p>
+    <w:p>
+      <w:r>
+        <w:rPr>
+          <w:i/>
+          <w:iCs/>
+        </w:rPr>
+        <w:t xml:space="preserve"># running the celery workers </w:t>
+      </w:r>
+      <w:r>
+        <w:rPr>
+          <w:i/>
+          <w:iCs/>
+        </w:rPr>
+        <w:br/>
+        <w:t>#</w:t>
+      </w:r>
+      <w:r>
+        <w:rPr>
+          <w:b/>
+          <w:bCs/>
+          <w:i/>
+          <w:iCs/>
+        </w:rPr>
+        <w:t xml:space="preserve"> celery -A </w:t>
+      </w:r>
+      <w:proofErr w:type="spellStart"/>
+      <w:r>
+        <w:rPr>
+          <w:b/>
+          <w:bCs/>
+          <w:i/>
+          <w:iCs/>
+        </w:rPr>
+        <w:t>task.celery</w:t>
+      </w:r>
+      <w:proofErr w:type="spellEnd"/>
+      <w:r>
+        <w:rPr>
+          <w:b/>
+          <w:bCs/>
+          <w:i/>
+          <w:iCs/>
+        </w:rPr>
+        <w:t xml:space="preserve"> worker -l info --pool=solo -E</w:t>
+      </w:r>
+    </w:p>
+    <w:p/>
     <w:p/>
     <w:sectPr>
       <w:pgSz w:w="11906" w:h="16838"/>
@@ -1062,7 +1678,6 @@
   <w:style w:type="character" w:default="1" w:styleId="DefaultParagraphFont">
     <w:name w:val="Default Paragraph Font"/>
     <w:uiPriority w:val="1"/>
-    <w:semiHidden/>
     <w:unhideWhenUsed/>
   </w:style>
   <w:style w:type="table" w:default="1" w:styleId="TableNormal">
@@ -1096,6 +1711,17 @@
       <w:ind w:left="720"/>
       <w:contextualSpacing/>
     </w:pPr>
+  </w:style>
+  <w:style w:type="character" w:styleId="Hyperlink">
+    <w:name w:val="Hyperlink"/>
+    <w:basedOn w:val="DefaultParagraphFont"/>
+    <w:uiPriority w:val="99"/>
+    <w:unhideWhenUsed/>
+    <w:rsid w:val="00515984"/>
+    <w:rPr>
+      <w:color w:val="0563C1" w:themeColor="hyperlink"/>
+      <w:u w:val="single"/>
+    </w:rPr>
   </w:style>
 </w:styles>
 </file>

</xml_diff>

<commit_message>
[Omkar] Add : added the code info
</commit_message>
<xml_diff>
--- a/code_info.docx
+++ b/code_info.docx
@@ -527,6 +527,622 @@
         <w:t xml:space="preserve">alembic upgrade head  </w:t>
       </w:r>
     </w:p>
+    <w:p>
+      <w:r>
+        <w:t>/</w:t>
+      </w:r>
+      <w:proofErr w:type="spellStart"/>
+      <w:r>
+        <w:t>APIRouter</w:t>
+      </w:r>
+      <w:proofErr w:type="spellEnd"/>
+      <w:r>
+        <w:t xml:space="preserve"> :</w:t>
+      </w:r>
+    </w:p>
+    <w:p>
+      <w:r>
+        <w:rPr>
+          <w:b/>
+          <w:bCs/>
+        </w:rPr>
+        <w:t>Authentication</w:t>
+      </w:r>
+      <w:r>
+        <w:t xml:space="preserve"> is verifying the who someone is , whereas</w:t>
+      </w:r>
+    </w:p>
+    <w:p>
+      <w:r>
+        <w:rPr>
+          <w:b/>
+          <w:bCs/>
+        </w:rPr>
+        <w:t>Authorization</w:t>
+      </w:r>
+      <w:r>
+        <w:t xml:space="preserve"> is the process of verifying what specific applications , files and data a user has access to.</w:t>
+      </w:r>
+    </w:p>
+    <w:p>
+      <w:r>
+        <w:drawing>
+          <wp:inline distT="0" distB="0" distL="0" distR="0" wp14:anchorId="225B080B" wp14:editId="19617125">
+            <wp:extent cx="5731510" cy="366395"/>
+            <wp:effectExtent l="0" t="0" r="2540" b="0"/>
+            <wp:docPr id="2095726797" name="Picture 1"/>
+            <wp:cNvGraphicFramePr>
+              <a:graphicFrameLocks xmlns:a="http://schemas.openxmlformats.org/drawingml/2006/main" noChangeAspect="1"/>
+            </wp:cNvGraphicFramePr>
+            <a:graphic xmlns:a="http://schemas.openxmlformats.org/drawingml/2006/main">
+              <a:graphicData uri="http://schemas.openxmlformats.org/drawingml/2006/picture">
+                <pic:pic xmlns:pic="http://schemas.openxmlformats.org/drawingml/2006/picture">
+                  <pic:nvPicPr>
+                    <pic:cNvPr id="2095726797" name=""/>
+                    <pic:cNvPicPr/>
+                  </pic:nvPicPr>
+                  <pic:blipFill>
+                    <a:blip r:embed="rId5"/>
+                    <a:stretch>
+                      <a:fillRect/>
+                    </a:stretch>
+                  </pic:blipFill>
+                  <pic:spPr>
+                    <a:xfrm>
+                      <a:off x="0" y="0"/>
+                      <a:ext cx="5731510" cy="366395"/>
+                    </a:xfrm>
+                    <a:prstGeom prst="rect">
+                      <a:avLst/>
+                    </a:prstGeom>
+                  </pic:spPr>
+                </pic:pic>
+              </a:graphicData>
+            </a:graphic>
+          </wp:inline>
+        </w:drawing>
+      </w:r>
+    </w:p>
+    <w:p>
+      <w:r>
+        <w:t xml:space="preserve"> </w:t>
+      </w:r>
+      <w:proofErr w:type="spellStart"/>
+      <w:r>
+        <w:rPr>
+          <w:b/>
+          <w:bCs/>
+        </w:rPr>
+        <w:t>app.include_router</w:t>
+      </w:r>
+      <w:proofErr w:type="spellEnd"/>
+      <w:r>
+        <w:t xml:space="preserve">: This is a method provided by </w:t>
+      </w:r>
+      <w:proofErr w:type="spellStart"/>
+      <w:r>
+        <w:t>FastAPI</w:t>
+      </w:r>
+      <w:proofErr w:type="spellEnd"/>
+      <w:r>
+        <w:t xml:space="preserve"> to include a router in your application. It is used to modularize and organize your API endpoints.</w:t>
+      </w:r>
+      <w:r>
+        <w:t xml:space="preserve">  (used for make the big application )</w:t>
+      </w:r>
+    </w:p>
+    <w:p>
+      <w:r>
+        <w:rPr>
+          <w:b/>
+          <w:bCs/>
+        </w:rPr>
+        <w:lastRenderedPageBreak/>
+        <w:t>dependencies</w:t>
+      </w:r>
+      <w:r>
+        <w:t>: This parameter is used to specify any dependencies that should be applied to all routes in the included router.</w:t>
+      </w:r>
+    </w:p>
+    <w:p>
+      <w:pPr>
+        <w:pBdr>
+          <w:bottom w:val="single" w:sz="6" w:space="1" w:color="auto"/>
+        </w:pBdr>
+      </w:pPr>
+      <w:r>
+        <w:rPr>
+          <w:b/>
+          <w:bCs/>
+        </w:rPr>
+        <w:t>Security(</w:t>
+      </w:r>
+      <w:proofErr w:type="spellStart"/>
+      <w:r>
+        <w:rPr>
+          <w:b/>
+          <w:bCs/>
+        </w:rPr>
+        <w:t>APIKeyHeader</w:t>
+      </w:r>
+      <w:proofErr w:type="spellEnd"/>
+      <w:r>
+        <w:rPr>
+          <w:b/>
+          <w:bCs/>
+        </w:rPr>
+        <w:t>(name='authorization'))</w:t>
+      </w:r>
+      <w:r>
+        <w:t xml:space="preserve">: This is using </w:t>
+      </w:r>
+      <w:proofErr w:type="spellStart"/>
+      <w:r>
+        <w:t>FastAPI's</w:t>
+      </w:r>
+      <w:proofErr w:type="spellEnd"/>
+      <w:r>
+        <w:t xml:space="preserve"> </w:t>
+      </w:r>
+      <w:r>
+        <w:rPr>
+          <w:b/>
+          <w:bCs/>
+        </w:rPr>
+        <w:t>Security</w:t>
+      </w:r>
+      <w:r>
+        <w:t xml:space="preserve"> dependency to enforce API key security. It expects an API key to be included in the header with the name 'authorization'. If the API key is not present or incorrect, it may raise an exception or handle it based on your configuration.</w:t>
+      </w:r>
+    </w:p>
+    <w:p>
+      <w:r>
+        <w:t xml:space="preserve">4 Labels APIS              </w:t>
+      </w:r>
+      <w:r>
+        <w:t>:</w:t>
+      </w:r>
+    </w:p>
+    <w:p>
+      <w:r>
+        <w:t xml:space="preserve">Add the label </w:t>
+      </w:r>
+      <w:proofErr w:type="spellStart"/>
+      <w:r>
+        <w:t>apis</w:t>
+      </w:r>
+      <w:proofErr w:type="spellEnd"/>
+      <w:r>
+        <w:t xml:space="preserve">  and the create the model and schema for that </w:t>
+      </w:r>
+    </w:p>
+    <w:p>
+      <w:pPr>
+        <w:rPr>
+          <w:color w:val="FF0000"/>
+        </w:rPr>
+      </w:pPr>
+      <w:r>
+        <w:t>&gt;</w:t>
+      </w:r>
+      <w:r>
+        <w:t xml:space="preserve">  </w:t>
+      </w:r>
+      <w:r>
+        <w:rPr>
+          <w:color w:val="FF0000"/>
+        </w:rPr>
+        <w:t>alembic revision --autogenerate -m "</w:t>
+      </w:r>
+      <w:proofErr w:type="spellStart"/>
+      <w:r>
+        <w:rPr>
+          <w:color w:val="FF0000"/>
+        </w:rPr>
+        <w:t>init</w:t>
+      </w:r>
+      <w:proofErr w:type="spellEnd"/>
+      <w:r>
+        <w:rPr>
+          <w:color w:val="FF0000"/>
+        </w:rPr>
+        <w:t xml:space="preserve"> labels models"</w:t>
+      </w:r>
+    </w:p>
+    <w:p>
+      <w:pPr>
+        <w:pBdr>
+          <w:bottom w:val="single" w:sz="6" w:space="1" w:color="auto"/>
+        </w:pBdr>
+        <w:rPr>
+          <w:color w:val="FF0000"/>
+        </w:rPr>
+      </w:pPr>
+      <w:r>
+        <w:rPr>
+          <w:color w:val="FF0000"/>
+        </w:rPr>
+        <w:t>&gt;</w:t>
+      </w:r>
+      <w:r>
+        <w:rPr>
+          <w:color w:val="FF0000"/>
+        </w:rPr>
+        <w:t xml:space="preserve">  </w:t>
+      </w:r>
+      <w:r>
+        <w:rPr>
+          <w:color w:val="FF0000"/>
+        </w:rPr>
+        <w:t xml:space="preserve">alembic upgrade head       </w:t>
+      </w:r>
+    </w:p>
+    <w:p>
+      <w:r>
+        <w:t xml:space="preserve">5 Redis : </w:t>
+      </w:r>
+    </w:p>
+    <w:p>
+      <w:r>
+        <w:t>Redis use the ram memory of the system (cache memory )</w:t>
+      </w:r>
+    </w:p>
+    <w:p>
+      <w:pPr>
+        <w:rPr>
+          <w:b/>
+          <w:bCs/>
+        </w:rPr>
+      </w:pPr>
+      <w:r>
+        <w:t xml:space="preserve">For </w:t>
+      </w:r>
+      <w:r>
+        <w:rPr>
+          <w:b/>
+          <w:bCs/>
+        </w:rPr>
+        <w:t>windows</w:t>
+      </w:r>
+      <w:r>
+        <w:t xml:space="preserve"> we </w:t>
+      </w:r>
+      <w:proofErr w:type="gramStart"/>
+      <w:r>
+        <w:t>uses</w:t>
+      </w:r>
+      <w:proofErr w:type="gramEnd"/>
+      <w:r>
+        <w:t xml:space="preserve"> the </w:t>
+      </w:r>
+      <w:proofErr w:type="spellStart"/>
+      <w:r>
+        <w:rPr>
+          <w:b/>
+          <w:bCs/>
+        </w:rPr>
+        <w:t>memurai</w:t>
+      </w:r>
+      <w:proofErr w:type="spellEnd"/>
+      <w:r>
+        <w:rPr>
+          <w:b/>
+          <w:bCs/>
+        </w:rPr>
+        <w:t xml:space="preserve"> </w:t>
+      </w:r>
+      <w:r>
+        <w:rPr>
+          <w:b/>
+          <w:bCs/>
+        </w:rPr>
+        <w:t xml:space="preserve">as a  </w:t>
+      </w:r>
+      <w:proofErr w:type="spellStart"/>
+      <w:r>
+        <w:rPr>
+          <w:b/>
+          <w:bCs/>
+        </w:rPr>
+        <w:t>redis</w:t>
+      </w:r>
+      <w:proofErr w:type="spellEnd"/>
+      <w:r>
+        <w:rPr>
+          <w:b/>
+          <w:bCs/>
+        </w:rPr>
+        <w:t xml:space="preserve"> server</w:t>
+      </w:r>
+    </w:p>
+    <w:p>
+      <w:r>
+        <w:rPr>
+          <w:b/>
+          <w:bCs/>
+        </w:rPr>
+        <w:t xml:space="preserve">Redis : </w:t>
+      </w:r>
+      <w:hyperlink r:id="rId6" w:history="1">
+        <w:r>
+          <w:rPr>
+            <w:rStyle w:val="Hyperlink"/>
+          </w:rPr>
+          <w:t>https://winget.run/pkg/Memurai/MemuraiDeveloper</w:t>
+        </w:r>
+      </w:hyperlink>
+      <w:r>
+        <w:t xml:space="preserve">   </w:t>
+      </w:r>
+    </w:p>
+    <w:p>
+      <w:hyperlink r:id="rId7" w:tgtFrame="_blank" w:history="1">
+        <w:r>
+          <w:rPr>
+            <w:rStyle w:val="Hyperlink"/>
+            <w:rFonts w:ascii="Roboto" w:hAnsi="Roboto"/>
+            <w:color w:val="1967D2"/>
+            <w:sz w:val="20"/>
+            <w:szCs w:val="20"/>
+            <w:shd w:val="clear" w:color="auto" w:fill="FFFFFF"/>
+          </w:rPr>
+          <w:t>https://winget.run/pkg/Memurai/MemuraiDeveloper</w:t>
+        </w:r>
+      </w:hyperlink>
+      <w:r>
+        <w:t xml:space="preserve">  </w:t>
+      </w:r>
+      <w:r>
+        <w:rPr>
+          <w:rFonts w:ascii="Roboto" w:hAnsi="Roboto"/>
+          <w:color w:val="202124"/>
+          <w:sz w:val="20"/>
+          <w:szCs w:val="20"/>
+          <w:shd w:val="clear" w:color="auto" w:fill="FFFFFF"/>
+        </w:rPr>
+        <w:t xml:space="preserve"> </w:t>
+      </w:r>
+      <w:hyperlink r:id="rId8" w:tgtFrame="_blank" w:history="1">
+        <w:r>
+          <w:rPr>
+            <w:rStyle w:val="Hyperlink"/>
+            <w:rFonts w:ascii="Roboto" w:hAnsi="Roboto"/>
+            <w:color w:val="1967D2"/>
+            <w:sz w:val="20"/>
+            <w:szCs w:val="20"/>
+            <w:shd w:val="clear" w:color="auto" w:fill="FFFFFF"/>
+          </w:rPr>
+          <w:t>https://redis.io/docs/connect/clients/python/</w:t>
+        </w:r>
+      </w:hyperlink>
+      <w:r>
+        <w:rPr>
+          <w:rFonts w:ascii="Roboto" w:hAnsi="Roboto"/>
+          <w:color w:val="202124"/>
+          <w:sz w:val="20"/>
+          <w:szCs w:val="20"/>
+          <w:shd w:val="clear" w:color="auto" w:fill="FFFFFF"/>
+        </w:rPr>
+        <w:t xml:space="preserve"> </w:t>
+      </w:r>
+      <w:hyperlink r:id="rId9" w:tgtFrame="_blank" w:history="1">
+        <w:r>
+          <w:rPr>
+            <w:rStyle w:val="Hyperlink"/>
+            <w:rFonts w:ascii="Roboto" w:hAnsi="Roboto"/>
+            <w:color w:val="1967D2"/>
+            <w:sz w:val="20"/>
+            <w:szCs w:val="20"/>
+            <w:shd w:val="clear" w:color="auto" w:fill="FFFFFF"/>
+          </w:rPr>
+          <w:t>https://www.youtube.com/watch?v=R4Y0TBrEAak</w:t>
+        </w:r>
+      </w:hyperlink>
+      <w:r>
+        <w:rPr>
+          <w:rFonts w:ascii="Roboto" w:hAnsi="Roboto"/>
+          <w:color w:val="202124"/>
+          <w:sz w:val="20"/>
+          <w:szCs w:val="20"/>
+          <w:shd w:val="clear" w:color="auto" w:fill="FFFFFF"/>
+        </w:rPr>
+        <w:t xml:space="preserve">    </w:t>
+      </w:r>
+      <w:hyperlink r:id="rId10" w:history="1">
+        <w:r>
+          <w:rPr>
+            <w:rStyle w:val="Hyperlink"/>
+            <w:rFonts w:ascii="Roboto" w:hAnsi="Roboto"/>
+            <w:sz w:val="20"/>
+            <w:szCs w:val="20"/>
+            <w:shd w:val="clear" w:color="auto" w:fill="FFFFFF"/>
+          </w:rPr>
+          <w:t>https://www.youtube.com/watch?v=_8lJ5lp8P0U</w:t>
+        </w:r>
+      </w:hyperlink>
+      <w:r>
+        <w:rPr>
+          <w:rFonts w:ascii="Roboto" w:hAnsi="Roboto"/>
+          <w:color w:val="202124"/>
+          <w:sz w:val="20"/>
+          <w:szCs w:val="20"/>
+          <w:shd w:val="clear" w:color="auto" w:fill="FFFFFF"/>
+        </w:rPr>
+        <w:t xml:space="preserve"> </w:t>
+      </w:r>
+      <w:hyperlink r:id="rId11" w:tgtFrame="_blank" w:history="1">
+        <w:r>
+          <w:rPr>
+            <w:rStyle w:val="Hyperlink"/>
+            <w:rFonts w:ascii="Roboto" w:hAnsi="Roboto"/>
+            <w:color w:val="1967D2"/>
+            <w:sz w:val="20"/>
+            <w:szCs w:val="20"/>
+            <w:shd w:val="clear" w:color="auto" w:fill="FFFFFF"/>
+          </w:rPr>
+          <w:t>https://www.youtube.com/watch?v=XCsS_NVAa1g</w:t>
+        </w:r>
+      </w:hyperlink>
+    </w:p>
+    <w:p>
+      <w:proofErr w:type="gramStart"/>
+      <w:r>
+        <w:t>so</w:t>
+      </w:r>
+      <w:proofErr w:type="gramEnd"/>
+      <w:r>
+        <w:t xml:space="preserve"> we are adding the </w:t>
+      </w:r>
+      <w:proofErr w:type="spellStart"/>
+      <w:r>
+        <w:t>redis</w:t>
+      </w:r>
+      <w:proofErr w:type="spellEnd"/>
+      <w:r>
+        <w:t xml:space="preserve"> in the notes </w:t>
+      </w:r>
+      <w:proofErr w:type="spellStart"/>
+      <w:r>
+        <w:t>apis</w:t>
+      </w:r>
+      <w:proofErr w:type="spellEnd"/>
+      <w:r>
+        <w:t xml:space="preserve"> </w:t>
+      </w:r>
+    </w:p>
+    <w:p>
+      <w:pPr>
+        <w:pBdr>
+          <w:bottom w:val="single" w:sz="6" w:space="1" w:color="auto"/>
+        </w:pBdr>
+      </w:pPr>
+      <w:proofErr w:type="spellStart"/>
+      <w:r>
+        <w:t>hset</w:t>
+      </w:r>
+      <w:proofErr w:type="spellEnd"/>
+      <w:r>
+        <w:t xml:space="preserve">(key, field, value)    , </w:t>
+      </w:r>
+      <w:proofErr w:type="spellStart"/>
+      <w:r>
+        <w:t>hget</w:t>
+      </w:r>
+      <w:proofErr w:type="spellEnd"/>
+      <w:r>
+        <w:t>(</w:t>
+      </w:r>
+      <w:proofErr w:type="spellStart"/>
+      <w:r>
+        <w:t>key,field</w:t>
+      </w:r>
+      <w:proofErr w:type="spellEnd"/>
+      <w:r>
+        <w:t xml:space="preserve">)               her is </w:t>
+      </w:r>
+      <w:r>
+        <w:rPr>
+          <w:b/>
+          <w:bCs/>
+        </w:rPr>
+        <w:t xml:space="preserve">key is </w:t>
+      </w:r>
+      <w:proofErr w:type="spellStart"/>
+      <w:r>
+        <w:rPr>
+          <w:b/>
+          <w:bCs/>
+        </w:rPr>
+        <w:t>user_id</w:t>
+      </w:r>
+      <w:proofErr w:type="spellEnd"/>
+      <w:r>
+        <w:t xml:space="preserve"> and </w:t>
+      </w:r>
+      <w:r>
+        <w:rPr>
+          <w:b/>
+          <w:bCs/>
+        </w:rPr>
+        <w:t xml:space="preserve">field </w:t>
+      </w:r>
+      <w:proofErr w:type="gramStart"/>
+      <w:r>
+        <w:rPr>
+          <w:b/>
+          <w:bCs/>
+        </w:rPr>
+        <w:t>is</w:t>
+      </w:r>
+      <w:proofErr w:type="gramEnd"/>
+      <w:r>
+        <w:rPr>
+          <w:b/>
+          <w:bCs/>
+        </w:rPr>
+        <w:t xml:space="preserve"> the note id</w:t>
+      </w:r>
+      <w:r>
+        <w:t xml:space="preserve"> </w:t>
+      </w:r>
+    </w:p>
+    <w:p>
+      <w:r>
+        <w:t>6 Celery :</w:t>
+      </w:r>
+    </w:p>
+    <w:p>
+      <w:r>
+        <w:t>We use that for sending the mail asynchronously . celery having the broker and workers and it preform the task .</w:t>
+      </w:r>
+    </w:p>
+    <w:p>
+      <w:r>
+        <w:rPr>
+          <w:i/>
+          <w:iCs/>
+        </w:rPr>
+        <w:t xml:space="preserve"># running the celery workers </w:t>
+      </w:r>
+      <w:r>
+        <w:rPr>
+          <w:i/>
+          <w:iCs/>
+        </w:rPr>
+        <w:br/>
+        <w:t>#</w:t>
+      </w:r>
+      <w:r>
+        <w:rPr>
+          <w:b/>
+          <w:bCs/>
+          <w:i/>
+          <w:iCs/>
+        </w:rPr>
+        <w:t xml:space="preserve"> celery -A </w:t>
+      </w:r>
+      <w:proofErr w:type="spellStart"/>
+      <w:r>
+        <w:rPr>
+          <w:b/>
+          <w:bCs/>
+          <w:i/>
+          <w:iCs/>
+        </w:rPr>
+        <w:t>task.celery</w:t>
+      </w:r>
+      <w:proofErr w:type="spellEnd"/>
+      <w:r>
+        <w:rPr>
+          <w:b/>
+          <w:bCs/>
+          <w:i/>
+          <w:iCs/>
+        </w:rPr>
+        <w:t xml:space="preserve"> worker -l info --pool=solo -E</w:t>
+      </w:r>
+    </w:p>
+    <w:p/>
     <w:p/>
     <w:sectPr>
       <w:pgSz w:w="11906" w:h="16838"/>
@@ -1062,7 +1678,6 @@
   <w:style w:type="character" w:default="1" w:styleId="DefaultParagraphFont">
     <w:name w:val="Default Paragraph Font"/>
     <w:uiPriority w:val="1"/>
-    <w:semiHidden/>
     <w:unhideWhenUsed/>
   </w:style>
   <w:style w:type="table" w:default="1" w:styleId="TableNormal">
@@ -1096,6 +1711,17 @@
       <w:ind w:left="720"/>
       <w:contextualSpacing/>
     </w:pPr>
+  </w:style>
+  <w:style w:type="character" w:styleId="Hyperlink">
+    <w:name w:val="Hyperlink"/>
+    <w:basedOn w:val="DefaultParagraphFont"/>
+    <w:uiPriority w:val="99"/>
+    <w:unhideWhenUsed/>
+    <w:rsid w:val="00515984"/>
+    <w:rPr>
+      <w:color w:val="0563C1" w:themeColor="hyperlink"/>
+      <w:u w:val="single"/>
+    </w:rPr>
   </w:style>
 </w:styles>
 </file>

</xml_diff>

<commit_message>
[Omkar] Add : add the info of code
</commit_message>
<xml_diff>
--- a/code_info.docx
+++ b/code_info.docx
@@ -1097,6 +1097,11 @@
       </w:r>
     </w:p>
     <w:p>
+      <w:pPr>
+        <w:pBdr>
+          <w:bottom w:val="single" w:sz="6" w:space="1" w:color="auto"/>
+        </w:pBdr>
+      </w:pPr>
       <w:r>
         <w:rPr>
           <w:i/>
@@ -1142,7 +1147,29 @@
         <w:t xml:space="preserve"> worker -l info --pool=solo -E</w:t>
       </w:r>
     </w:p>
-    <w:p/>
+    <w:p>
+      <w:r>
+        <w:t xml:space="preserve">7 Middleware  : </w:t>
+      </w:r>
+    </w:p>
+    <w:p>
+      <w:pPr>
+        <w:pBdr>
+          <w:bottom w:val="single" w:sz="6" w:space="1" w:color="auto"/>
+        </w:pBdr>
+      </w:pPr>
+      <w:r>
+        <w:t xml:space="preserve">We adding the middleware for counting the how many </w:t>
+      </w:r>
+      <w:proofErr w:type="gramStart"/>
+      <w:r>
+        <w:t>time</w:t>
+      </w:r>
+      <w:proofErr w:type="gramEnd"/>
+      <w:r>
+        <w:t xml:space="preserve"> requested on that path we are counting  </w:t>
+      </w:r>
+    </w:p>
     <w:p/>
     <w:sectPr>
       <w:pgSz w:w="11906" w:h="16838"/>

</xml_diff>